<commit_message>
Casi queda nada utlimo retoque Word
</commit_message>
<xml_diff>
--- a/OpcionA/Rdl/Factura.docx
+++ b/OpcionA/Rdl/Factura.docx
@@ -11,15 +11,24 @@
       <w:tblPr>
         <w:tblStyle w:val="Tablaconcuadrcula"/>
         <w:tblW w:w="0" w:type="auto"/>
+        <w:tblBorders>
+          <w:top w:val="none" w:color="auto" w:sz="0" w:space="0"/>
+          <w:left w:val="none" w:color="auto" w:sz="0" w:space="0"/>
+          <w:bottom w:val="none" w:color="auto" w:sz="0" w:space="0"/>
+          <w:right w:val="none" w:color="auto" w:sz="0" w:space="0"/>
+          <w:insideH w:val="none" w:color="auto" w:sz="0" w:space="0"/>
+          <w:insideV w:val="none" w:color="auto" w:sz="0" w:space="0"/>
+        </w:tblBorders>
         <w:tblLook w:val="04A0" w:firstRow="1" w:lastRow="0" w:firstColumn="1" w:lastColumn="0" w:noHBand="0" w:noVBand="1"/>
       </w:tblPr>
       <w:tblGrid>
-        <w:gridCol w:w="1751"/>
-        <w:gridCol w:w="1709"/>
-        <w:gridCol w:w="1632"/>
-        <w:gridCol w:w="1554"/>
-        <w:gridCol w:w="1375"/>
-        <w:gridCol w:w="1607"/>
+        <w:gridCol w:w="1631"/>
+        <w:gridCol w:w="1567"/>
+        <w:gridCol w:w="1436"/>
+        <w:gridCol w:w="1302"/>
+        <w:gridCol w:w="996"/>
+        <w:gridCol w:w="1313"/>
+        <w:gridCol w:w="1393"/>
       </w:tblGrid>
       <w:tr>
         <w:trPr>
@@ -27,78 +36,170 @@
         </w:trPr>
         <w:tc>
           <w:tcPr>
-            <w:tcW w:w="1751" w:type="dxa"/>
+            <w:tcW w:w="1631" w:type="dxa"/>
+            <w:shd w:val="clear" w:color="auto" w:fill="8EAADB" w:themeFill="accent1" w:themeFillTint="99"/>
           </w:tcPr>
           <w:p>
             <w:pPr>
               <w:jc w:val="center"/>
+              <w:rPr>
+                <w:b/>
+                <w:bCs/>
+                <w:color w:val="FFFFFF" w:themeColor="background1"/>
+              </w:rPr>
             </w:pPr>
             <w:r>
+              <w:rPr>
+                <w:b/>
+                <w:bCs/>
+                <w:color w:val="FFFFFF" w:themeColor="background1"/>
+              </w:rPr>
               <w:t>Código</w:t>
             </w:r>
           </w:p>
         </w:tc>
         <w:tc>
           <w:tcPr>
-            <w:tcW w:w="1709" w:type="dxa"/>
+            <w:tcW w:w="1567" w:type="dxa"/>
+            <w:shd w:val="clear" w:color="auto" w:fill="8EAADB" w:themeFill="accent1" w:themeFillTint="99"/>
           </w:tcPr>
           <w:p>
             <w:pPr>
               <w:jc w:val="center"/>
+              <w:rPr>
+                <w:b/>
+                <w:bCs/>
+                <w:color w:val="FFFFFF" w:themeColor="background1"/>
+              </w:rPr>
             </w:pPr>
             <w:r>
+              <w:rPr>
+                <w:b/>
+                <w:bCs/>
+                <w:color w:val="FFFFFF" w:themeColor="background1"/>
+              </w:rPr>
               <w:t>Descripción</w:t>
             </w:r>
           </w:p>
         </w:tc>
         <w:tc>
           <w:tcPr>
-            <w:tcW w:w="1632" w:type="dxa"/>
+            <w:tcW w:w="1436" w:type="dxa"/>
+            <w:shd w:val="clear" w:color="auto" w:fill="8EAADB" w:themeFill="accent1" w:themeFillTint="99"/>
           </w:tcPr>
           <w:p>
             <w:pPr>
               <w:jc w:val="center"/>
+              <w:rPr>
+                <w:b/>
+                <w:bCs/>
+                <w:color w:val="FFFFFF" w:themeColor="background1"/>
+              </w:rPr>
             </w:pPr>
             <w:r>
+              <w:rPr>
+                <w:b/>
+                <w:bCs/>
+                <w:color w:val="FFFFFF" w:themeColor="background1"/>
+              </w:rPr>
               <w:t>Cantidad</w:t>
             </w:r>
           </w:p>
         </w:tc>
         <w:tc>
           <w:tcPr>
-            <w:tcW w:w="1554" w:type="dxa"/>
+            <w:tcW w:w="1302" w:type="dxa"/>
+            <w:shd w:val="clear" w:color="auto" w:fill="8EAADB" w:themeFill="accent1" w:themeFillTint="99"/>
           </w:tcPr>
           <w:p>
             <w:pPr>
               <w:jc w:val="center"/>
+              <w:rPr>
+                <w:b/>
+                <w:bCs/>
+                <w:color w:val="FFFFFF" w:themeColor="background1"/>
+              </w:rPr>
             </w:pPr>
             <w:r>
+              <w:rPr>
+                <w:b/>
+                <w:bCs/>
+                <w:color w:val="FFFFFF" w:themeColor="background1"/>
+              </w:rPr>
               <w:t>Precio</w:t>
             </w:r>
           </w:p>
         </w:tc>
         <w:tc>
           <w:tcPr>
-            <w:tcW w:w="1375" w:type="dxa"/>
+            <w:tcW w:w="996" w:type="dxa"/>
+            <w:shd w:val="clear" w:color="auto" w:fill="8EAADB" w:themeFill="accent1" w:themeFillTint="99"/>
           </w:tcPr>
           <w:p>
             <w:pPr>
               <w:jc w:val="center"/>
+              <w:rPr>
+                <w:b/>
+                <w:bCs/>
+                <w:color w:val="FFFFFF" w:themeColor="background1"/>
+              </w:rPr>
+            </w:pPr>
+            <w:proofErr w:type="spellStart"/>
+            <w:r>
+              <w:rPr>
+                <w:b/>
+                <w:bCs/>
+                <w:color w:val="FFFFFF" w:themeColor="background1"/>
+              </w:rPr>
+              <w:t>Ud</w:t>
+            </w:r>
+            <w:proofErr w:type="spellEnd"/>
+          </w:p>
+        </w:tc>
+        <w:tc>
+          <w:tcPr>
+            <w:tcW w:w="1313" w:type="dxa"/>
+            <w:shd w:val="clear" w:color="auto" w:fill="8EAADB" w:themeFill="accent1" w:themeFillTint="99"/>
+          </w:tcPr>
+          <w:p>
+            <w:pPr>
+              <w:jc w:val="center"/>
+              <w:rPr>
+                <w:b/>
+                <w:bCs/>
+                <w:color w:val="FFFFFF" w:themeColor="background1"/>
+              </w:rPr>
             </w:pPr>
             <w:r>
+              <w:rPr>
+                <w:b/>
+                <w:bCs/>
+                <w:color w:val="FFFFFF" w:themeColor="background1"/>
+              </w:rPr>
               <w:t>Descuento</w:t>
             </w:r>
           </w:p>
         </w:tc>
         <w:tc>
           <w:tcPr>
-            <w:tcW w:w="1607" w:type="dxa"/>
+            <w:tcW w:w="1393" w:type="dxa"/>
+            <w:shd w:val="clear" w:color="auto" w:fill="8EAADB" w:themeFill="accent1" w:themeFillTint="99"/>
           </w:tcPr>
           <w:p>
             <w:pPr>
               <w:jc w:val="center"/>
+              <w:rPr>
+                <w:b/>
+                <w:bCs/>
+                <w:color w:val="FFFFFF" w:themeColor="background1"/>
+              </w:rPr>
             </w:pPr>
             <w:r>
+              <w:rPr>
+                <w:b/>
+                <w:bCs/>
+                <w:color w:val="FFFFFF" w:themeColor="background1"/>
+              </w:rPr>
               <w:t>Importe</w:t>
             </w:r>
           </w:p>
@@ -117,7 +218,7 @@
             <w:sdtPr>
               <w:id w:val="-15923874"/>
               <w:placeholder>
-                <w:docPart w:val="0794FD538C7E4701B216578E56C9F717"/>
+                <w:docPart w:val="9C38BAD97E144B808C68974F206C1B98"/>
               </w:placeholder>
               <w15:repeatingSectionItem/>
             </w:sdtPr>
@@ -132,7 +233,7 @@
                     <w:tag w:val="#Nav: ReportFactura/50403"/>
                     <w:id w:val="1769736792"/>
                     <w:placeholder>
-                      <w:docPart w:val="25F7DE2A9DF74BFBAB623DC8648E027F"/>
+                      <w:docPart w:val="1ECC07A6909D4EC5AD00659A5327C4E7"/>
                     </w:placeholder>
                     <w:dataBinding w:prefixMappings="xmlns:ns0='urn:microsoft-dynamics-nav/reports/ReportFactura/50403/'" w:xpath="/ns0:NavWordReportXmlPart[1]/ns0:Cliente[1]/ns0:Producto[1]/ns0:CodProducto[1]" w:storeItemID="{277CE5AF-35C8-4118-B707-20A0163D56EC}"/>
                     <w:text/>
@@ -140,12 +241,9 @@
                   <w:sdtContent>
                     <w:tc>
                       <w:tcPr>
-                        <w:tcW w:w="1751" w:type="dxa"/>
+                        <w:tcW w:w="1631" w:type="dxa"/>
                       </w:tcPr>
                       <w:p>
-                        <w:pPr>
-                          <w:jc w:val="center"/>
-                        </w:pPr>
                         <w:proofErr w:type="spellStart"/>
                         <w:r>
                           <w:t>CodProducto</w:t>
@@ -161,7 +259,7 @@
                     <w:tag w:val="#Nav: ReportFactura/50403"/>
                     <w:id w:val="-503589719"/>
                     <w:placeholder>
-                      <w:docPart w:val="25F7DE2A9DF74BFBAB623DC8648E027F"/>
+                      <w:docPart w:val="1ECC07A6909D4EC5AD00659A5327C4E7"/>
                     </w:placeholder>
                     <w:dataBinding w:prefixMappings="xmlns:ns0='urn:microsoft-dynamics-nav/reports/ReportFactura/50403/'" w:xpath="/ns0:NavWordReportXmlPart[1]/ns0:Cliente[1]/ns0:Producto[1]/ns0:Descripcion[1]" w:storeItemID="{277CE5AF-35C8-4118-B707-20A0163D56EC}"/>
                     <w:text/>
@@ -169,12 +267,9 @@
                   <w:sdtContent>
                     <w:tc>
                       <w:tcPr>
-                        <w:tcW w:w="1709" w:type="dxa"/>
+                        <w:tcW w:w="1567" w:type="dxa"/>
                       </w:tcPr>
                       <w:p>
-                        <w:pPr>
-                          <w:jc w:val="center"/>
-                        </w:pPr>
                         <w:proofErr w:type="spellStart"/>
                         <w:r>
                           <w:t>Descripcion</w:t>
@@ -190,7 +285,7 @@
                     <w:tag w:val="#Nav: ReportFactura/50403"/>
                     <w:id w:val="1332564918"/>
                     <w:placeholder>
-                      <w:docPart w:val="25F7DE2A9DF74BFBAB623DC8648E027F"/>
+                      <w:docPart w:val="1ECC07A6909D4EC5AD00659A5327C4E7"/>
                     </w:placeholder>
                     <w:dataBinding w:prefixMappings="xmlns:ns0='urn:microsoft-dynamics-nav/reports/ReportFactura/50403/'" w:xpath="/ns0:NavWordReportXmlPart[1]/ns0:Cliente[1]/ns0:Producto[1]/ns0:Cantidad[1]" w:storeItemID="{277CE5AF-35C8-4118-B707-20A0163D56EC}"/>
                     <w:text/>
@@ -198,12 +293,9 @@
                   <w:sdtContent>
                     <w:tc>
                       <w:tcPr>
-                        <w:tcW w:w="1632" w:type="dxa"/>
+                        <w:tcW w:w="1436" w:type="dxa"/>
                       </w:tcPr>
                       <w:p>
-                        <w:pPr>
-                          <w:jc w:val="center"/>
-                        </w:pPr>
                         <w:r>
                           <w:t>Cantidad</w:t>
                         </w:r>
@@ -217,7 +309,7 @@
                     <w:tag w:val="#Nav: ReportFactura/50403"/>
                     <w:id w:val="-76681678"/>
                     <w:placeholder>
-                      <w:docPart w:val="25F7DE2A9DF74BFBAB623DC8648E027F"/>
+                      <w:docPart w:val="1ECC07A6909D4EC5AD00659A5327C4E7"/>
                     </w:placeholder>
                     <w:dataBinding w:prefixMappings="xmlns:ns0='urn:microsoft-dynamics-nav/reports/ReportFactura/50403/'" w:xpath="/ns0:NavWordReportXmlPart[1]/ns0:Cliente[1]/ns0:Producto[1]/ns0:Precio[1]" w:storeItemID="{277CE5AF-35C8-4118-B707-20A0163D56EC}"/>
                     <w:text/>
@@ -225,12 +317,9 @@
                   <w:sdtContent>
                     <w:tc>
                       <w:tcPr>
-                        <w:tcW w:w="1554" w:type="dxa"/>
+                        <w:tcW w:w="1302" w:type="dxa"/>
                       </w:tcPr>
                       <w:p>
-                        <w:pPr>
-                          <w:jc w:val="center"/>
-                        </w:pPr>
                         <w:r>
                           <w:t>Precio</w:t>
                         </w:r>
@@ -240,24 +329,47 @@
                 </w:sdt>
                 <w:sdt>
                   <w:sdtPr>
-                    <w:id w:val="-1064790853"/>
+                    <w:alias w:val="#Nav: /Cliente/Producto/Ud"/>
+                    <w:tag w:val="#Nav: ReportFactura/50403"/>
+                    <w:id w:val="2088504425"/>
                     <w:placeholder>
                       <w:docPart w:val="DefaultPlaceholder_-1854013440"/>
                     </w:placeholder>
-                    <w:dataBinding w:prefixMappings="xmlns:ns0='urn:microsoft-dynamics-nav/reports/ReportFactura/50403/'" w:xpath="/ns0:NavWordReportXmlPart[1]/ns0:Cliente[1]/ns0:Producto[1]/ns0:Descuento[1]" w:storeItemID="{277CE5AF-35C8-4118-B707-20A0163D56EC}"/>
+                    <w:dataBinding w:prefixMappings="xmlns:ns0='urn:microsoft-dynamics-nav/reports/ReportFactura/50403/'" w:xpath="/ns0:NavWordReportXmlPart[1]/ns0:Cliente[1]/ns0:Producto[1]/ns0:Ud[1]" w:storeItemID="{277CE5AF-35C8-4118-B707-20A0163D56EC}"/>
                     <w:text/>
-                    <w:alias w:val="#Nav: /Cliente/Producto/Descuento"/>
-                    <w:tag w:val="#Nav: ReportFactura/50403"/>
                   </w:sdtPr>
                   <w:sdtContent>
                     <w:tc>
                       <w:tcPr>
-                        <w:tcW w:w="1375" w:type="dxa"/>
+                        <w:tcW w:w="996" w:type="dxa"/>
                       </w:tcPr>
                       <w:p>
-                        <w:pPr>
-                          <w:jc w:val="center"/>
-                        </w:pPr>
+                        <w:proofErr w:type="spellStart"/>
+                        <w:r>
+                          <w:t>Ud</w:t>
+                        </w:r>
+                        <w:proofErr w:type="spellEnd"/>
+                      </w:p>
+                    </w:tc>
+                  </w:sdtContent>
+                </w:sdt>
+                <w:sdt>
+                  <w:sdtPr>
+                    <w:alias w:val="#Nav: /Cliente/Producto/Descuento"/>
+                    <w:tag w:val="#Nav: ReportFactura/50403"/>
+                    <w:id w:val="-1064790853"/>
+                    <w:placeholder>
+                      <w:docPart w:val="CCC2C208625E4E59AF4F02E2A322550B"/>
+                    </w:placeholder>
+                    <w:dataBinding w:prefixMappings="xmlns:ns0='urn:microsoft-dynamics-nav/reports/ReportFactura/50403/'" w:xpath="/ns0:NavWordReportXmlPart[1]/ns0:Cliente[1]/ns0:Producto[1]/ns0:Descuento[1]" w:storeItemID="{277CE5AF-35C8-4118-B707-20A0163D56EC}"/>
+                    <w:text/>
+                  </w:sdtPr>
+                  <w:sdtContent>
+                    <w:tc>
+                      <w:tcPr>
+                        <w:tcW w:w="1313" w:type="dxa"/>
+                      </w:tcPr>
+                      <w:p>
                         <w:r>
                           <w:t>Descuento</w:t>
                         </w:r>
@@ -271,7 +383,7 @@
                     <w:tag w:val="#Nav: ReportFactura/50403"/>
                     <w:id w:val="-362672667"/>
                     <w:placeholder>
-                      <w:docPart w:val="25F7DE2A9DF74BFBAB623DC8648E027F"/>
+                      <w:docPart w:val="1ECC07A6909D4EC5AD00659A5327C4E7"/>
                     </w:placeholder>
                     <w:dataBinding w:prefixMappings="xmlns:ns0='urn:microsoft-dynamics-nav/reports/ReportFactura/50403/'" w:xpath="/ns0:NavWordReportXmlPart[1]/ns0:Cliente[1]/ns0:Producto[1]/ns0:Importe[1]" w:storeItemID="{277CE5AF-35C8-4118-B707-20A0163D56EC}"/>
                     <w:text/>
@@ -279,12 +391,9 @@
                   <w:sdtContent>
                     <w:tc>
                       <w:tcPr>
-                        <w:tcW w:w="1607" w:type="dxa"/>
+                        <w:tcW w:w="1393" w:type="dxa"/>
                       </w:tcPr>
                       <w:p>
-                        <w:pPr>
-                          <w:jc w:val="center"/>
-                        </w:pPr>
                         <w:r>
                           <w:t>Importe</w:t>
                         </w:r>
@@ -301,12 +410,23 @@
     <w:p>
       <w:pPr>
         <w:jc w:val="center"/>
+        <w:rPr>
+          <w:color w:val="FFFFFF" w:themeColor="background1"/>
+        </w:rPr>
       </w:pPr>
     </w:p>
     <w:tbl>
       <w:tblPr>
         <w:tblStyle w:val="Tablaconcuadrcula"/>
         <w:tblW w:w="0" w:type="auto"/>
+        <w:tblBorders>
+          <w:top w:val="none" w:color="auto" w:sz="0" w:space="0"/>
+          <w:left w:val="none" w:color="auto" w:sz="0" w:space="0"/>
+          <w:bottom w:val="none" w:color="auto" w:sz="0" w:space="0"/>
+          <w:right w:val="none" w:color="auto" w:sz="0" w:space="0"/>
+          <w:insideH w:val="none" w:color="auto" w:sz="0" w:space="0"/>
+          <w:insideV w:val="none" w:color="auto" w:sz="0" w:space="0"/>
+        </w:tblBorders>
         <w:tblLook w:val="04A0" w:firstRow="1" w:lastRow="0" w:firstColumn="1" w:lastColumn="0" w:noHBand="0" w:noVBand="1"/>
       </w:tblPr>
       <w:tblGrid>
@@ -322,12 +442,23 @@
         <w:tc>
           <w:tcPr>
             <w:tcW w:w="2407" w:type="dxa"/>
+            <w:shd w:val="clear" w:color="auto" w:fill="8EAADB" w:themeFill="accent1" w:themeFillTint="99"/>
           </w:tcPr>
           <w:p>
             <w:pPr>
               <w:jc w:val="center"/>
+              <w:rPr>
+                <w:b/>
+                <w:bCs/>
+                <w:color w:val="FFFFFF" w:themeColor="background1"/>
+              </w:rPr>
             </w:pPr>
             <w:r>
+              <w:rPr>
+                <w:b/>
+                <w:bCs/>
+                <w:color w:val="FFFFFF" w:themeColor="background1"/>
+              </w:rPr>
               <w:t>Base Imponible</w:t>
             </w:r>
           </w:p>
@@ -335,12 +466,24 @@
         <w:tc>
           <w:tcPr>
             <w:tcW w:w="2407" w:type="dxa"/>
+            <w:shd w:val="clear" w:color="auto" w:fill="8EAADB" w:themeFill="accent1" w:themeFillTint="99"/>
+            <w:vAlign w:val="center"/>
           </w:tcPr>
           <w:p>
             <w:pPr>
               <w:jc w:val="center"/>
+              <w:rPr>
+                <w:b/>
+                <w:bCs/>
+                <w:color w:val="FFFFFF" w:themeColor="background1"/>
+              </w:rPr>
             </w:pPr>
             <w:r>
+              <w:rPr>
+                <w:b/>
+                <w:bCs/>
+                <w:color w:val="FFFFFF" w:themeColor="background1"/>
+              </w:rPr>
               <w:t>Tipo IVA</w:t>
             </w:r>
           </w:p>
@@ -348,12 +491,23 @@
         <w:tc>
           <w:tcPr>
             <w:tcW w:w="2407" w:type="dxa"/>
+            <w:shd w:val="clear" w:color="auto" w:fill="8EAADB" w:themeFill="accent1" w:themeFillTint="99"/>
           </w:tcPr>
           <w:p>
             <w:pPr>
               <w:jc w:val="center"/>
+              <w:rPr>
+                <w:b/>
+                <w:bCs/>
+                <w:color w:val="FFFFFF" w:themeColor="background1"/>
+              </w:rPr>
             </w:pPr>
             <w:r>
+              <w:rPr>
+                <w:b/>
+                <w:bCs/>
+                <w:color w:val="FFFFFF" w:themeColor="background1"/>
+              </w:rPr>
               <w:t>Cuota IVA</w:t>
             </w:r>
           </w:p>
@@ -361,12 +515,23 @@
         <w:tc>
           <w:tcPr>
             <w:tcW w:w="2407" w:type="dxa"/>
+            <w:shd w:val="clear" w:color="auto" w:fill="8EAADB" w:themeFill="accent1" w:themeFillTint="99"/>
           </w:tcPr>
           <w:p>
             <w:pPr>
               <w:jc w:val="center"/>
+              <w:rPr>
+                <w:b/>
+                <w:bCs/>
+                <w:color w:val="FFFFFF" w:themeColor="background1"/>
+              </w:rPr>
             </w:pPr>
             <w:r>
+              <w:rPr>
+                <w:b/>
+                <w:bCs/>
+                <w:color w:val="FFFFFF" w:themeColor="background1"/>
+              </w:rPr>
               <w:t>Importe</w:t>
             </w:r>
           </w:p>
@@ -392,6 +557,7 @@
             <w:sdtContent>
               <w:tr>
                 <w:trPr>
+                  <w:trHeight w:val="58"/>
                   <w:tblHeader/>
                 </w:trPr>
                 <w:sdt>
@@ -411,9 +577,6 @@
                         <w:tcW w:w="2407" w:type="dxa"/>
                       </w:tcPr>
                       <w:p>
-                        <w:pPr>
-                          <w:jc w:val="center"/>
-                        </w:pPr>
                         <w:proofErr w:type="spellStart"/>
                         <w:r>
                           <w:t>BaseImponible</w:t>
@@ -440,9 +603,6 @@
                         <w:tcW w:w="2407" w:type="dxa"/>
                       </w:tcPr>
                       <w:p>
-                        <w:pPr>
-                          <w:jc w:val="center"/>
-                        </w:pPr>
                         <w:proofErr w:type="spellStart"/>
                         <w:r>
                           <w:t>TipoIva</w:t>
@@ -469,9 +629,6 @@
                         <w:tcW w:w="2407" w:type="dxa"/>
                       </w:tcPr>
                       <w:p>
-                        <w:pPr>
-                          <w:jc w:val="center"/>
-                        </w:pPr>
                         <w:proofErr w:type="spellStart"/>
                         <w:r>
                           <w:t>CuotaIva</w:t>
@@ -498,9 +655,6 @@
                         <w:tcW w:w="2407" w:type="dxa"/>
                       </w:tcPr>
                       <w:p>
-                        <w:pPr>
-                          <w:jc w:val="center"/>
-                        </w:pPr>
                         <w:r>
                           <w:t>Importe2</w:t>
                         </w:r>
@@ -529,6 +683,14 @@
         <w:tblStyle w:val="Tablaconcuadrcula"/>
         <w:tblW w:w="0" w:type="auto"/>
         <w:tblInd w:w="2405" w:type="dxa"/>
+        <w:tblBorders>
+          <w:top w:val="none" w:color="auto" w:sz="0" w:space="0"/>
+          <w:left w:val="none" w:color="auto" w:sz="0" w:space="0"/>
+          <w:bottom w:val="none" w:color="auto" w:sz="0" w:space="0"/>
+          <w:right w:val="none" w:color="auto" w:sz="0" w:space="0"/>
+          <w:insideH w:val="none" w:color="auto" w:sz="0" w:space="0"/>
+          <w:insideV w:val="none" w:color="auto" w:sz="0" w:space="0"/>
+        </w:tblBorders>
         <w:tblLook w:val="04A0" w:firstRow="1" w:lastRow="0" w:firstColumn="1" w:lastColumn="0" w:noHBand="0" w:noVBand="1"/>
       </w:tblPr>
       <w:tblGrid>
@@ -539,12 +701,23 @@
         <w:tc>
           <w:tcPr>
             <w:tcW w:w="2409" w:type="dxa"/>
+            <w:shd w:val="clear" w:color="auto" w:fill="8EAADB" w:themeFill="accent1" w:themeFillTint="99"/>
           </w:tcPr>
           <w:p>
             <w:pPr>
               <w:jc w:val="center"/>
+              <w:rPr>
+                <w:b/>
+                <w:bCs/>
+                <w:color w:val="FFFFFF" w:themeColor="background1"/>
+              </w:rPr>
             </w:pPr>
             <w:r>
+              <w:rPr>
+                <w:b/>
+                <w:bCs/>
+                <w:color w:val="FFFFFF" w:themeColor="background1"/>
+              </w:rPr>
               <w:t>Forma Pago</w:t>
             </w:r>
           </w:p>
@@ -552,12 +725,23 @@
         <w:tc>
           <w:tcPr>
             <w:tcW w:w="2411" w:type="dxa"/>
+            <w:shd w:val="clear" w:color="auto" w:fill="8EAADB" w:themeFill="accent1" w:themeFillTint="99"/>
           </w:tcPr>
           <w:p>
             <w:pPr>
               <w:jc w:val="center"/>
+              <w:rPr>
+                <w:b/>
+                <w:bCs/>
+                <w:color w:val="FFFFFF" w:themeColor="background1"/>
+              </w:rPr>
             </w:pPr>
             <w:r>
+              <w:rPr>
+                <w:b/>
+                <w:bCs/>
+                <w:color w:val="FFFFFF" w:themeColor="background1"/>
+              </w:rPr>
               <w:t>Vencimiento</w:t>
             </w:r>
           </w:p>
@@ -599,9 +783,6 @@
                         <w:tcW w:w="2409" w:type="dxa"/>
                       </w:tcPr>
                       <w:p>
-                        <w:pPr>
-                          <w:jc w:val="center"/>
-                        </w:pPr>
                         <w:proofErr w:type="spellStart"/>
                         <w:r>
                           <w:t>FormaPago</w:t>
@@ -628,9 +809,6 @@
                         <w:tcW w:w="2411" w:type="dxa"/>
                       </w:tcPr>
                       <w:p>
-                        <w:pPr>
-                          <w:jc w:val="center"/>
-                        </w:pPr>
                         <w:r>
                           <w:t>Vencimiento</w:t>
                         </w:r>
@@ -646,8 +824,12 @@
     </w:tbl>
     <w:p/>
     <w:sectPr>
-      <w:headerReference w:type="default" r:id="rId8"/>
-      <w:footerReference w:type="default" r:id="rId9"/>
+      <w:headerReference w:type="even" r:id="rId8"/>
+      <w:headerReference w:type="default" r:id="rId9"/>
+      <w:footerReference w:type="even" r:id="rId10"/>
+      <w:footerReference w:type="default" r:id="rId11"/>
+      <w:headerReference w:type="first" r:id="rId12"/>
+      <w:footerReference w:type="first" r:id="rId13"/>
       <w:pgSz w:w="11906" w:h="16838"/>
       <w:pgMar w:top="1701" w:right="1134" w:bottom="1701" w:left="1134" w:header="708" w:footer="708" w:gutter="0"/>
       <w:cols w:space="708"/>
@@ -683,6 +865,16 @@
 </file>
 
 <file path=word/footer1.xml><?xml version="1.0" encoding="utf-8"?>
+<w:ftr xmlns:wpc="http://schemas.microsoft.com/office/word/2010/wordprocessingCanvas" xmlns:cx="http://schemas.microsoft.com/office/drawing/2014/chartex" xmlns:cx1="http://schemas.microsoft.com/office/drawing/2015/9/8/chartex" xmlns:cx2="http://schemas.microsoft.com/office/drawing/2015/10/21/chartex" xmlns:cx3="http://schemas.microsoft.com/office/drawing/2016/5/9/chartex" xmlns:cx4="http://schemas.microsoft.com/office/drawing/2016/5/10/chartex" xmlns:cx5="http://schemas.microsoft.com/office/drawing/2016/5/11/chartex" xmlns:cx6="http://schemas.microsoft.com/office/drawing/2016/5/12/chartex" xmlns:cx7="http://schemas.microsoft.com/office/drawing/2016/5/13/chartex" xmlns:cx8="http://schemas.microsoft.com/office/drawing/2016/5/14/chartex" xmlns:mc="http://schemas.openxmlformats.org/markup-compatibility/2006" xmlns:aink="http://schemas.microsoft.com/office/drawing/2016/ink" xmlns:am3d="http://schemas.microsoft.com/office/drawing/2017/model3d" xmlns:o="urn:schemas-microsoft-com:office:office" xmlns:oel="http://schemas.microsoft.com/office/2019/extlst" xmlns:r="http://schemas.openxmlformats.org/officeDocument/2006/relationships" xmlns:m="http://schemas.openxmlformats.org/officeDocument/2006/math" xmlns:v="urn:schemas-microsoft-com:vml" xmlns:wp14="http://schemas.microsoft.com/office/word/2010/wordprocessingDrawing" xmlns:wp="http://schemas.openxmlformats.org/drawingml/2006/wordprocessingDrawing" xmlns:w10="urn:schemas-microsoft-com:office:word" xmlns:w="http://schemas.openxmlformats.org/wordprocessingml/2006/main" xmlns:w14="http://schemas.microsoft.com/office/word/2010/wordml" xmlns:w15="http://schemas.microsoft.com/office/word/2012/wordml" xmlns:w16cex="http://schemas.microsoft.com/office/word/2018/wordml/cex" xmlns:w16cid="http://schemas.microsoft.com/office/word/2016/wordml/cid" xmlns:w16="http://schemas.microsoft.com/office/word/2018/wordml" xmlns:w16du="http://schemas.microsoft.com/office/word/2023/wordml/word16du" xmlns:w16sdtdh="http://schemas.microsoft.com/office/word/2020/wordml/sdtdatahash" xmlns:w16se="http://schemas.microsoft.com/office/word/2015/wordml/symex" xmlns:wpg="http://schemas.microsoft.com/office/word/2010/wordprocessingGroup" xmlns:wpi="http://schemas.microsoft.com/office/word/2010/wordprocessingInk" xmlns:wne="http://schemas.microsoft.com/office/word/2006/wordml" xmlns:wps="http://schemas.microsoft.com/office/word/2010/wordprocessingShape" mc:Ignorable="w14 w15 w16se w16cid w16 w16cex w16sdtdh wp14">
+  <w:p>
+    <w:pPr>
+      <w:pStyle w:val="Piedepgina"/>
+    </w:pPr>
+  </w:p>
+</w:ftr>
+</file>
+
+<file path=word/footer2.xml><?xml version="1.0" encoding="utf-8"?>
 <w:ftr xmlns:a="http://schemas.openxmlformats.org/drawingml/2006/main" xmlns:pic="http://schemas.openxmlformats.org/drawingml/2006/picture" xmlns:a14="http://schemas.microsoft.com/office/drawing/2010/main" xmlns:wpc="http://schemas.microsoft.com/office/word/2010/wordprocessingCanvas" xmlns:cx="http://schemas.microsoft.com/office/drawing/2014/chartex" xmlns:cx1="http://schemas.microsoft.com/office/drawing/2015/9/8/chartex" xmlns:cx2="http://schemas.microsoft.com/office/drawing/2015/10/21/chartex" xmlns:cx3="http://schemas.microsoft.com/office/drawing/2016/5/9/chartex" xmlns:cx4="http://schemas.microsoft.com/office/drawing/2016/5/10/chartex" xmlns:cx5="http://schemas.microsoft.com/office/drawing/2016/5/11/chartex" xmlns:cx6="http://schemas.microsoft.com/office/drawing/2016/5/12/chartex" xmlns:cx7="http://schemas.microsoft.com/office/drawing/2016/5/13/chartex" xmlns:cx8="http://schemas.microsoft.com/office/drawing/2016/5/14/chartex" xmlns:mc="http://schemas.openxmlformats.org/markup-compatibility/2006" xmlns:aink="http://schemas.microsoft.com/office/drawing/2016/ink" xmlns:am3d="http://schemas.microsoft.com/office/drawing/2017/model3d" xmlns:o="urn:schemas-microsoft-com:office:office" xmlns:oel="http://schemas.microsoft.com/office/2019/extlst" xmlns:r="http://schemas.openxmlformats.org/officeDocument/2006/relationships" xmlns:m="http://schemas.openxmlformats.org/officeDocument/2006/math" xmlns:v="urn:schemas-microsoft-com:vml" xmlns:wp14="http://schemas.microsoft.com/office/word/2010/wordprocessingDrawing" xmlns:wp="http://schemas.openxmlformats.org/drawingml/2006/wordprocessingDrawing" xmlns:w10="urn:schemas-microsoft-com:office:word" xmlns:w="http://schemas.openxmlformats.org/wordprocessingml/2006/main" xmlns:w14="http://schemas.microsoft.com/office/word/2010/wordml" xmlns:w15="http://schemas.microsoft.com/office/word/2012/wordml" xmlns:w16cex="http://schemas.microsoft.com/office/word/2018/wordml/cex" xmlns:w16cid="http://schemas.microsoft.com/office/word/2016/wordml/cid" xmlns:w16="http://schemas.microsoft.com/office/word/2018/wordml" xmlns:w16du="http://schemas.microsoft.com/office/word/2023/wordml/word16du" xmlns:w16sdtdh="http://schemas.microsoft.com/office/word/2020/wordml/sdtdatahash" xmlns:w16se="http://schemas.microsoft.com/office/word/2015/wordml/symex" xmlns:wpg="http://schemas.microsoft.com/office/word/2010/wordprocessingGroup" xmlns:wpi="http://schemas.microsoft.com/office/word/2010/wordprocessingInk" xmlns:wne="http://schemas.microsoft.com/office/word/2006/wordml" xmlns:wps="http://schemas.microsoft.com/office/word/2010/wordprocessingShape" mc:Ignorable="w14 w15 w16se w16cid w16 w16cex w16sdtdh wp14">
   <w:p>
     <w:pPr>
@@ -696,9 +888,9 @@
         <w:noProof/>
       </w:rPr>
       <w:drawing>
-        <wp:inline distT="0" distB="0" distL="0" distR="0" wp14:anchorId="2D5988AE" wp14:editId="372E0A70">
-          <wp:extent cx="1234440" cy="944880"/>
-          <wp:effectExtent l="0" t="0" r="3810" b="7620"/>
+        <wp:inline distT="0" distB="0" distL="0" distR="0" wp14:anchorId="2D5988AE" wp14:editId="1582A493">
+          <wp:extent cx="866099" cy="662940"/>
+          <wp:effectExtent l="0" t="0" r="0" b="3810"/>
           <wp:docPr id="2058504349" name="Imagen 1" descr="Logotipo, nombre de la empresa&#10;&#10;Descripción generada automáticamente"/>
           <wp:cNvGraphicFramePr>
             <a:graphicFrameLocks xmlns:a="http://schemas.openxmlformats.org/drawingml/2006/main" noChangeAspect="1"/>
@@ -725,7 +917,7 @@
                 <pic:spPr>
                   <a:xfrm>
                     <a:off x="0" y="0"/>
-                    <a:ext cx="1234440" cy="944880"/>
+                    <a:ext cx="871701" cy="667228"/>
                   </a:xfrm>
                   <a:prstGeom prst="rect">
                     <a:avLst/>
@@ -737,6 +929,16 @@
         </wp:inline>
       </w:drawing>
     </w:r>
+  </w:p>
+</w:ftr>
+</file>
+
+<file path=word/footer3.xml><?xml version="1.0" encoding="utf-8"?>
+<w:ftr xmlns:wpc="http://schemas.microsoft.com/office/word/2010/wordprocessingCanvas" xmlns:cx="http://schemas.microsoft.com/office/drawing/2014/chartex" xmlns:cx1="http://schemas.microsoft.com/office/drawing/2015/9/8/chartex" xmlns:cx2="http://schemas.microsoft.com/office/drawing/2015/10/21/chartex" xmlns:cx3="http://schemas.microsoft.com/office/drawing/2016/5/9/chartex" xmlns:cx4="http://schemas.microsoft.com/office/drawing/2016/5/10/chartex" xmlns:cx5="http://schemas.microsoft.com/office/drawing/2016/5/11/chartex" xmlns:cx6="http://schemas.microsoft.com/office/drawing/2016/5/12/chartex" xmlns:cx7="http://schemas.microsoft.com/office/drawing/2016/5/13/chartex" xmlns:cx8="http://schemas.microsoft.com/office/drawing/2016/5/14/chartex" xmlns:mc="http://schemas.openxmlformats.org/markup-compatibility/2006" xmlns:aink="http://schemas.microsoft.com/office/drawing/2016/ink" xmlns:am3d="http://schemas.microsoft.com/office/drawing/2017/model3d" xmlns:o="urn:schemas-microsoft-com:office:office" xmlns:oel="http://schemas.microsoft.com/office/2019/extlst" xmlns:r="http://schemas.openxmlformats.org/officeDocument/2006/relationships" xmlns:m="http://schemas.openxmlformats.org/officeDocument/2006/math" xmlns:v="urn:schemas-microsoft-com:vml" xmlns:wp14="http://schemas.microsoft.com/office/word/2010/wordprocessingDrawing" xmlns:wp="http://schemas.openxmlformats.org/drawingml/2006/wordprocessingDrawing" xmlns:w10="urn:schemas-microsoft-com:office:word" xmlns:w="http://schemas.openxmlformats.org/wordprocessingml/2006/main" xmlns:w14="http://schemas.microsoft.com/office/word/2010/wordml" xmlns:w15="http://schemas.microsoft.com/office/word/2012/wordml" xmlns:w16cex="http://schemas.microsoft.com/office/word/2018/wordml/cex" xmlns:w16cid="http://schemas.microsoft.com/office/word/2016/wordml/cid" xmlns:w16="http://schemas.microsoft.com/office/word/2018/wordml" xmlns:w16du="http://schemas.microsoft.com/office/word/2023/wordml/word16du" xmlns:w16sdtdh="http://schemas.microsoft.com/office/word/2020/wordml/sdtdatahash" xmlns:w16se="http://schemas.microsoft.com/office/word/2015/wordml/symex" xmlns:wpg="http://schemas.microsoft.com/office/word/2010/wordprocessingGroup" xmlns:wpi="http://schemas.microsoft.com/office/word/2010/wordprocessingInk" xmlns:wne="http://schemas.microsoft.com/office/word/2006/wordml" xmlns:wps="http://schemas.microsoft.com/office/word/2010/wordprocessingShape" mc:Ignorable="w14 w15 w16se w16cid w16 w16cex w16sdtdh wp14">
+  <w:p>
+    <w:pPr>
+      <w:pStyle w:val="Piedepgina"/>
+    </w:pPr>
   </w:p>
 </w:ftr>
 </file>
@@ -768,48 +970,81 @@
 
 <file path=word/header1.xml><?xml version="1.0" encoding="utf-8"?>
 <w:hdr xmlns:wpc="http://schemas.microsoft.com/office/word/2010/wordprocessingCanvas" xmlns:cx="http://schemas.microsoft.com/office/drawing/2014/chartex" xmlns:cx1="http://schemas.microsoft.com/office/drawing/2015/9/8/chartex" xmlns:cx2="http://schemas.microsoft.com/office/drawing/2015/10/21/chartex" xmlns:cx3="http://schemas.microsoft.com/office/drawing/2016/5/9/chartex" xmlns:cx4="http://schemas.microsoft.com/office/drawing/2016/5/10/chartex" xmlns:cx5="http://schemas.microsoft.com/office/drawing/2016/5/11/chartex" xmlns:cx6="http://schemas.microsoft.com/office/drawing/2016/5/12/chartex" xmlns:cx7="http://schemas.microsoft.com/office/drawing/2016/5/13/chartex" xmlns:cx8="http://schemas.microsoft.com/office/drawing/2016/5/14/chartex" xmlns:mc="http://schemas.openxmlformats.org/markup-compatibility/2006" xmlns:aink="http://schemas.microsoft.com/office/drawing/2016/ink" xmlns:am3d="http://schemas.microsoft.com/office/drawing/2017/model3d" xmlns:o="urn:schemas-microsoft-com:office:office" xmlns:oel="http://schemas.microsoft.com/office/2019/extlst" xmlns:r="http://schemas.openxmlformats.org/officeDocument/2006/relationships" xmlns:m="http://schemas.openxmlformats.org/officeDocument/2006/math" xmlns:v="urn:schemas-microsoft-com:vml" xmlns:wp14="http://schemas.microsoft.com/office/word/2010/wordprocessingDrawing" xmlns:wp="http://schemas.openxmlformats.org/drawingml/2006/wordprocessingDrawing" xmlns:w10="urn:schemas-microsoft-com:office:word" xmlns:w="http://schemas.openxmlformats.org/wordprocessingml/2006/main" xmlns:w14="http://schemas.microsoft.com/office/word/2010/wordml" xmlns:w15="http://schemas.microsoft.com/office/word/2012/wordml" xmlns:w16cex="http://schemas.microsoft.com/office/word/2018/wordml/cex" xmlns:w16cid="http://schemas.microsoft.com/office/word/2016/wordml/cid" xmlns:w16="http://schemas.microsoft.com/office/word/2018/wordml" xmlns:w16du="http://schemas.microsoft.com/office/word/2023/wordml/word16du" xmlns:w16sdtdh="http://schemas.microsoft.com/office/word/2020/wordml/sdtdatahash" xmlns:w16se="http://schemas.microsoft.com/office/word/2015/wordml/symex" xmlns:wpg="http://schemas.microsoft.com/office/word/2010/wordprocessingGroup" xmlns:wpi="http://schemas.microsoft.com/office/word/2010/wordprocessingInk" xmlns:wne="http://schemas.microsoft.com/office/word/2006/wordml" xmlns:wps="http://schemas.microsoft.com/office/word/2010/wordprocessingShape" mc:Ignorable="w14 w15 w16se w16cid w16 w16cex w16sdtdh wp14">
+  <w:p>
+    <w:pPr>
+      <w:pStyle w:val="Encabezado"/>
+    </w:pPr>
+  </w:p>
+</w:hdr>
+</file>
+
+<file path=word/header2.xml><?xml version="1.0" encoding="utf-8"?>
+<w:hdr xmlns:a="http://schemas.openxmlformats.org/drawingml/2006/main" xmlns:pic="http://schemas.openxmlformats.org/drawingml/2006/picture" xmlns:a14="http://schemas.microsoft.com/office/drawing/2010/main" xmlns:wpc="http://schemas.microsoft.com/office/word/2010/wordprocessingCanvas" xmlns:cx="http://schemas.microsoft.com/office/drawing/2014/chartex" xmlns:cx1="http://schemas.microsoft.com/office/drawing/2015/9/8/chartex" xmlns:cx2="http://schemas.microsoft.com/office/drawing/2015/10/21/chartex" xmlns:cx3="http://schemas.microsoft.com/office/drawing/2016/5/9/chartex" xmlns:cx4="http://schemas.microsoft.com/office/drawing/2016/5/10/chartex" xmlns:cx5="http://schemas.microsoft.com/office/drawing/2016/5/11/chartex" xmlns:cx6="http://schemas.microsoft.com/office/drawing/2016/5/12/chartex" xmlns:cx7="http://schemas.microsoft.com/office/drawing/2016/5/13/chartex" xmlns:cx8="http://schemas.microsoft.com/office/drawing/2016/5/14/chartex" xmlns:mc="http://schemas.openxmlformats.org/markup-compatibility/2006" xmlns:aink="http://schemas.microsoft.com/office/drawing/2016/ink" xmlns:am3d="http://schemas.microsoft.com/office/drawing/2017/model3d" xmlns:o="urn:schemas-microsoft-com:office:office" xmlns:oel="http://schemas.microsoft.com/office/2019/extlst" xmlns:r="http://schemas.openxmlformats.org/officeDocument/2006/relationships" xmlns:m="http://schemas.openxmlformats.org/officeDocument/2006/math" xmlns:v="urn:schemas-microsoft-com:vml" xmlns:wp14="http://schemas.microsoft.com/office/word/2010/wordprocessingDrawing" xmlns:wp="http://schemas.openxmlformats.org/drawingml/2006/wordprocessingDrawing" xmlns:w10="urn:schemas-microsoft-com:office:word" xmlns:w="http://schemas.openxmlformats.org/wordprocessingml/2006/main" xmlns:w14="http://schemas.microsoft.com/office/word/2010/wordml" xmlns:w15="http://schemas.microsoft.com/office/word/2012/wordml" xmlns:w16cex="http://schemas.microsoft.com/office/word/2018/wordml/cex" xmlns:w16cid="http://schemas.microsoft.com/office/word/2016/wordml/cid" xmlns:w16="http://schemas.microsoft.com/office/word/2018/wordml" xmlns:w16du="http://schemas.microsoft.com/office/word/2023/wordml/word16du" xmlns:w16sdtdh="http://schemas.microsoft.com/office/word/2020/wordml/sdtdatahash" xmlns:w16se="http://schemas.microsoft.com/office/word/2015/wordml/symex" xmlns:wpg="http://schemas.microsoft.com/office/word/2010/wordprocessingGroup" xmlns:wpi="http://schemas.microsoft.com/office/word/2010/wordprocessingInk" xmlns:wne="http://schemas.microsoft.com/office/word/2006/wordml" xmlns:wps="http://schemas.microsoft.com/office/word/2010/wordprocessingShape" mc:Ignorable="w14 w15 w16se w16cid w16 w16cex w16sdtdh wp14">
   <w:tbl>
     <w:tblPr>
       <w:tblStyle w:val="Tablaconcuadrcula"/>
       <w:tblW w:w="0" w:type="auto"/>
+      <w:tblInd w:w="601" w:type="dxa"/>
+      <w:tblBorders>
+        <w:top w:val="none" w:color="auto" w:sz="0" w:space="0"/>
+        <w:left w:val="none" w:color="auto" w:sz="0" w:space="0"/>
+        <w:bottom w:val="none" w:color="auto" w:sz="0" w:space="0"/>
+        <w:right w:val="none" w:color="auto" w:sz="0" w:space="0"/>
+        <w:insideH w:val="none" w:color="auto" w:sz="0" w:space="0"/>
+        <w:insideV w:val="none" w:color="auto" w:sz="0" w:space="0"/>
+      </w:tblBorders>
       <w:tblLook w:val="04A0" w:firstRow="1" w:lastRow="0" w:firstColumn="1" w:lastColumn="0" w:noHBand="0" w:noVBand="1"/>
     </w:tblPr>
     <w:tblGrid>
-      <w:gridCol w:w="1696"/>
+      <w:gridCol w:w="2234"/>
       <w:gridCol w:w="2835"/>
+      <w:gridCol w:w="2295"/>
+      <w:gridCol w:w="1391"/>
     </w:tblGrid>
     <w:tr>
       <w:trPr>
+        <w:trHeight w:val="310"/>
         <w:tblHeader/>
       </w:trPr>
       <w:tc>
         <w:tcPr>
-          <w:tcW w:w="1696" w:type="dxa"/>
+          <w:tcW w:w="2234" w:type="dxa"/>
         </w:tcPr>
         <w:p>
           <w:pPr>
             <w:pStyle w:val="Encabezado"/>
-            <w:jc w:val="center"/>
+            <w:rPr>
+              <w:b/>
+              <w:bCs/>
+              <w:color w:val="2F5496" w:themeColor="accent1" w:themeShade="BF"/>
+              <w:sz w:val="28"/>
+              <w:szCs w:val="28"/>
+            </w:rPr>
           </w:pPr>
-          <w:proofErr w:type="spellStart"/>
-          <w:proofErr w:type="gramStart"/>
           <w:r>
-            <w:t>NºDoc</w:t>
+            <w:rPr>
+              <w:b/>
+              <w:bCs/>
+              <w:color w:val="2F5496" w:themeColor="accent1" w:themeShade="BF"/>
+              <w:sz w:val="28"/>
+              <w:szCs w:val="28"/>
+            </w:rPr>
+            <w:t>Factura:</w:t>
           </w:r>
-          <w:proofErr w:type="spellEnd"/>
-          <w:r>
-            <w:t xml:space="preserve"> :</w:t>
-          </w:r>
-          <w:proofErr w:type="gramEnd"/>
         </w:p>
       </w:tc>
       <w:sdt>
         <w:sdtPr>
+          <w:rPr>
+            <w:color w:val="2F5496" w:themeColor="accent1" w:themeShade="BF"/>
+            <w:sz w:val="24"/>
+            <w:szCs w:val="24"/>
+          </w:rPr>
           <w:alias w:val="#Nav: /Cliente/NDoc"/>
           <w:tag w:val="#Nav: ReportFactura/50403"/>
           <w:id w:val="276993496"/>
           <w:placeholder>
-            <w:docPart w:val="DefaultPlaceholder_-1854013440"/>
+            <w:docPart w:val="20464C7A7ACE4905A6695EA785AC575A"/>
           </w:placeholder>
           <w:dataBinding w:prefixMappings="xmlns:ns0='urn:microsoft-dynamics-nav/reports/ReportFactura/50403/'" w:xpath="/ns0:NavWordReportXmlPart[1]/ns0:Cliente[1]/ns0:NDoc[1]" w:storeItemID="{277CE5AF-35C8-4118-B707-20A0163D56EC}"/>
           <w:text/>
@@ -823,9 +1058,19 @@
               <w:pPr>
                 <w:pStyle w:val="Encabezado"/>
                 <w:jc w:val="center"/>
+                <w:rPr>
+                  <w:color w:val="2F5496" w:themeColor="accent1" w:themeShade="BF"/>
+                  <w:sz w:val="24"/>
+                  <w:szCs w:val="24"/>
+                </w:rPr>
               </w:pPr>
               <w:proofErr w:type="spellStart"/>
               <w:r>
+                <w:rPr>
+                  <w:color w:val="2F5496" w:themeColor="accent1" w:themeShade="BF"/>
+                  <w:sz w:val="24"/>
+                  <w:szCs w:val="24"/>
+                </w:rPr>
                 <w:t>NDoc</w:t>
               </w:r>
               <w:proofErr w:type="spellEnd"/>
@@ -833,32 +1078,124 @@
           </w:tc>
         </w:sdtContent>
       </w:sdt>
-    </w:tr>
-    <w:tr>
-      <w:trPr>
-        <w:tblHeader/>
-      </w:trPr>
       <w:tc>
         <w:tcPr>
-          <w:tcW w:w="1696" w:type="dxa"/>
+          <w:tcW w:w="3686" w:type="dxa"/>
+          <w:gridSpan w:val="2"/>
+          <w:vMerge w:val="restart"/>
         </w:tcPr>
         <w:p>
           <w:pPr>
             <w:pStyle w:val="Encabezado"/>
             <w:jc w:val="center"/>
+            <w:rPr>
+              <w:color w:val="2F5496" w:themeColor="accent1" w:themeShade="BF"/>
+            </w:rPr>
           </w:pPr>
           <w:r>
+            <w:rPr>
+              <w:color w:val="2F5496" w:themeColor="accent1" w:themeShade="BF"/>
+            </w:rPr>
+            <w:t xml:space="preserve">                                </w:t>
+          </w:r>
+          <w:r>
+            <w:rPr>
+              <w:noProof/>
+              <w:color w:val="2F5496" w:themeColor="accent1" w:themeShade="BF"/>
+            </w:rPr>
+            <w:drawing>
+              <wp:inline distT="0" distB="0" distL="0" distR="0" wp14:anchorId="7091D7BE" wp14:editId="16F0AD86">
+                <wp:extent cx="1097280" cy="472440"/>
+                <wp:effectExtent l="0" t="0" r="7620" b="3810"/>
+                <wp:docPr id="930478078" name="Imagen 2"/>
+                <wp:cNvGraphicFramePr>
+                  <a:graphicFrameLocks xmlns:a="http://schemas.openxmlformats.org/drawingml/2006/main" noChangeAspect="1"/>
+                </wp:cNvGraphicFramePr>
+                <a:graphic xmlns:a="http://schemas.openxmlformats.org/drawingml/2006/main">
+                  <a:graphicData uri="http://schemas.openxmlformats.org/drawingml/2006/picture">
+                    <pic:pic xmlns:pic="http://schemas.openxmlformats.org/drawingml/2006/picture">
+                      <pic:nvPicPr>
+                        <pic:cNvPr id="0" name="Picture 2"/>
+                        <pic:cNvPicPr>
+                          <a:picLocks noChangeAspect="1" noChangeArrowheads="1"/>
+                        </pic:cNvPicPr>
+                      </pic:nvPicPr>
+                      <pic:blipFill>
+                        <a:blip r:embed="rId1">
+                          <a:extLst>
+                            <a:ext uri="{28A0092B-C50C-407E-A947-70E740481C1C}">
+                              <a14:useLocalDpi xmlns:a14="http://schemas.microsoft.com/office/drawing/2010/main" val="0"/>
+                            </a:ext>
+                          </a:extLst>
+                        </a:blip>
+                        <a:srcRect/>
+                        <a:stretch>
+                          <a:fillRect/>
+                        </a:stretch>
+                      </pic:blipFill>
+                      <pic:spPr bwMode="auto">
+                        <a:xfrm>
+                          <a:off x="0" y="0"/>
+                          <a:ext cx="1097280" cy="472440"/>
+                        </a:xfrm>
+                        <a:prstGeom prst="rect">
+                          <a:avLst/>
+                        </a:prstGeom>
+                        <a:noFill/>
+                        <a:ln>
+                          <a:noFill/>
+                        </a:ln>
+                      </pic:spPr>
+                    </pic:pic>
+                  </a:graphicData>
+                </a:graphic>
+              </wp:inline>
+            </w:drawing>
+          </w:r>
+        </w:p>
+      </w:tc>
+    </w:tr>
+    <w:tr>
+      <w:trPr>
+        <w:trHeight w:val="324"/>
+        <w:tblHeader/>
+      </w:trPr>
+      <w:tc>
+        <w:tcPr>
+          <w:tcW w:w="2234" w:type="dxa"/>
+        </w:tcPr>
+        <w:p>
+          <w:pPr>
+            <w:pStyle w:val="Encabezado"/>
+            <w:rPr>
+              <w:b/>
+              <w:bCs/>
+              <w:sz w:val="28"/>
+              <w:szCs w:val="28"/>
+            </w:rPr>
+          </w:pPr>
+          <w:r>
+            <w:rPr>
+              <w:b/>
+              <w:bCs/>
+              <w:sz w:val="28"/>
+              <w:szCs w:val="28"/>
+            </w:rPr>
             <w:t>Fecha Registro:</w:t>
           </w:r>
         </w:p>
       </w:tc>
       <w:sdt>
         <w:sdtPr>
+          <w:rPr>
+            <w:sz w:val="24"/>
+            <w:szCs w:val="24"/>
+          </w:rPr>
           <w:alias w:val="#Nav: /Cliente/FechaRegistro"/>
           <w:tag w:val="#Nav: ReportFactura/50403"/>
           <w:id w:val="-2061471920"/>
           <w:placeholder>
-            <w:docPart w:val="DefaultPlaceholder_-1854013440"/>
+            <w:docPart w:val="20464C7A7ACE4905A6695EA785AC575A"/>
           </w:placeholder>
           <w:dataBinding w:prefixMappings="xmlns:ns0='urn:microsoft-dynamics-nav/reports/ReportFactura/50403/'" w:xpath="/ns0:NavWordReportXmlPart[1]/ns0:Cliente[1]/ns0:FechaRegistro[1]" w:storeItemID="{277CE5AF-35C8-4118-B707-20A0163D56EC}"/>
           <w:text/>
@@ -872,9 +1209,17 @@
               <w:pPr>
                 <w:pStyle w:val="Encabezado"/>
                 <w:jc w:val="center"/>
+                <w:rPr>
+                  <w:sz w:val="24"/>
+                  <w:szCs w:val="24"/>
+                </w:rPr>
               </w:pPr>
               <w:proofErr w:type="spellStart"/>
               <w:r>
+                <w:rPr>
+                  <w:sz w:val="24"/>
+                  <w:szCs w:val="24"/>
+                </w:rPr>
                 <w:t>FechaRegistro</w:t>
               </w:r>
               <w:proofErr w:type="spellEnd"/>
@@ -882,32 +1227,61 @@
           </w:tc>
         </w:sdtContent>
       </w:sdt>
-    </w:tr>
-    <w:tr>
-      <w:trPr>
-        <w:tblHeader/>
-      </w:trPr>
       <w:tc>
         <w:tcPr>
-          <w:tcW w:w="1696" w:type="dxa"/>
+          <w:tcW w:w="3686" w:type="dxa"/>
+          <w:gridSpan w:val="2"/>
+          <w:vMerge/>
         </w:tcPr>
         <w:p>
           <w:pPr>
             <w:pStyle w:val="Encabezado"/>
             <w:jc w:val="center"/>
           </w:pPr>
+        </w:p>
+      </w:tc>
+    </w:tr>
+    <w:tr>
+      <w:trPr>
+        <w:trHeight w:val="58"/>
+        <w:tblHeader/>
+      </w:trPr>
+      <w:tc>
+        <w:tcPr>
+          <w:tcW w:w="2234" w:type="dxa"/>
+        </w:tcPr>
+        <w:p>
+          <w:pPr>
+            <w:pStyle w:val="Encabezado"/>
+            <w:rPr>
+              <w:b/>
+              <w:bCs/>
+              <w:sz w:val="28"/>
+              <w:szCs w:val="28"/>
+            </w:rPr>
+          </w:pPr>
           <w:r>
+            <w:rPr>
+              <w:b/>
+              <w:bCs/>
+              <w:sz w:val="28"/>
+              <w:szCs w:val="28"/>
+            </w:rPr>
             <w:t>Nombre Cliente:</w:t>
           </w:r>
         </w:p>
       </w:tc>
       <w:sdt>
         <w:sdtPr>
+          <w:rPr>
+            <w:sz w:val="24"/>
+            <w:szCs w:val="24"/>
+          </w:rPr>
           <w:alias w:val="#Nav: /Cliente/Datos"/>
           <w:tag w:val="#Nav: ReportFactura/50403"/>
           <w:id w:val="551808495"/>
           <w:placeholder>
-            <w:docPart w:val="DefaultPlaceholder_-1854013440"/>
+            <w:docPart w:val="8D7BA7E996AA4865BCB0359669BFBF81"/>
           </w:placeholder>
           <w:dataBinding w:prefixMappings="xmlns:ns0='urn:microsoft-dynamics-nav/reports/ReportFactura/50403/'" w:xpath="/ns0:NavWordReportXmlPart[1]/ns0:Cliente[1]/ns0:Datos[1]" w:storeItemID="{277CE5AF-35C8-4118-B707-20A0163D56EC}"/>
           <w:text/>
@@ -921,9 +1295,83 @@
               <w:pPr>
                 <w:pStyle w:val="Encabezado"/>
                 <w:jc w:val="center"/>
+                <w:rPr>
+                  <w:sz w:val="24"/>
+                  <w:szCs w:val="24"/>
+                </w:rPr>
               </w:pPr>
               <w:r>
+                <w:rPr>
+                  <w:sz w:val="24"/>
+                  <w:szCs w:val="24"/>
+                </w:rPr>
                 <w:t>Datos</w:t>
+              </w:r>
+            </w:p>
+          </w:tc>
+        </w:sdtContent>
+      </w:sdt>
+      <w:tc>
+        <w:tcPr>
+          <w:tcW w:w="2295" w:type="dxa"/>
+        </w:tcPr>
+        <w:p>
+          <w:pPr>
+            <w:pStyle w:val="Encabezado"/>
+            <w:jc w:val="right"/>
+            <w:rPr>
+              <w:b/>
+              <w:bCs/>
+              <w:sz w:val="24"/>
+              <w:szCs w:val="24"/>
+            </w:rPr>
+          </w:pPr>
+          <w:r>
+            <w:rPr>
+              <w:b/>
+              <w:bCs/>
+              <w:sz w:val="24"/>
+              <w:szCs w:val="24"/>
+            </w:rPr>
+            <w:t>IBAN:</w:t>
+          </w:r>
+        </w:p>
+      </w:tc>
+      <w:sdt>
+        <w:sdtPr>
+          <w:rPr>
+            <w:sz w:val="24"/>
+            <w:szCs w:val="24"/>
+          </w:rPr>
+          <w:alias w:val="#Nav: /Cliente/Producto/Cuenta/IBAN"/>
+          <w:tag w:val="#Nav: ReportFactura/50403"/>
+          <w:id w:val="-1497720641"/>
+          <w:placeholder>
+            <w:docPart w:val="DefaultPlaceholder_-1854013440"/>
+          </w:placeholder>
+          <w:dataBinding w:prefixMappings="xmlns:ns0='urn:microsoft-dynamics-nav/reports/ReportFactura/50403/'" w:xpath="/ns0:NavWordReportXmlPart[1]/ns0:Cliente[1]/ns0:Producto[1]/ns0:Cuenta[1]/ns0:IBAN[1]" w:storeItemID="{277CE5AF-35C8-4118-B707-20A0163D56EC}"/>
+          <w:text/>
+        </w:sdtPr>
+        <w:sdtContent>
+          <w:tc>
+            <w:tcPr>
+              <w:tcW w:w="1391" w:type="dxa"/>
+            </w:tcPr>
+            <w:p>
+              <w:pPr>
+                <w:pStyle w:val="Encabezado"/>
+                <w:jc w:val="center"/>
+                <w:rPr>
+                  <w:sz w:val="24"/>
+                  <w:szCs w:val="24"/>
+                </w:rPr>
+              </w:pPr>
+              <w:r>
+                <w:rPr>
+                  <w:sz w:val="24"/>
+                  <w:szCs w:val="24"/>
+                </w:rPr>
+                <w:t>IBAN</w:t>
               </w:r>
             </w:p>
           </w:tc>
@@ -931,6 +1379,19 @@
       </w:sdt>
     </w:tr>
   </w:tbl>
+  <w:p>
+    <w:pPr>
+      <w:pStyle w:val="Encabezado"/>
+    </w:pPr>
+    <w:r>
+      <w:t xml:space="preserve"> </w:t>
+    </w:r>
+  </w:p>
+</w:hdr>
+</file>
+
+<file path=word/header3.xml><?xml version="1.0" encoding="utf-8"?>
+<w:hdr xmlns:wpc="http://schemas.microsoft.com/office/word/2010/wordprocessingCanvas" xmlns:cx="http://schemas.microsoft.com/office/drawing/2014/chartex" xmlns:cx1="http://schemas.microsoft.com/office/drawing/2015/9/8/chartex" xmlns:cx2="http://schemas.microsoft.com/office/drawing/2015/10/21/chartex" xmlns:cx3="http://schemas.microsoft.com/office/drawing/2016/5/9/chartex" xmlns:cx4="http://schemas.microsoft.com/office/drawing/2016/5/10/chartex" xmlns:cx5="http://schemas.microsoft.com/office/drawing/2016/5/11/chartex" xmlns:cx6="http://schemas.microsoft.com/office/drawing/2016/5/12/chartex" xmlns:cx7="http://schemas.microsoft.com/office/drawing/2016/5/13/chartex" xmlns:cx8="http://schemas.microsoft.com/office/drawing/2016/5/14/chartex" xmlns:mc="http://schemas.openxmlformats.org/markup-compatibility/2006" xmlns:aink="http://schemas.microsoft.com/office/drawing/2016/ink" xmlns:am3d="http://schemas.microsoft.com/office/drawing/2017/model3d" xmlns:o="urn:schemas-microsoft-com:office:office" xmlns:oel="http://schemas.microsoft.com/office/2019/extlst" xmlns:r="http://schemas.openxmlformats.org/officeDocument/2006/relationships" xmlns:m="http://schemas.openxmlformats.org/officeDocument/2006/math" xmlns:v="urn:schemas-microsoft-com:vml" xmlns:wp14="http://schemas.microsoft.com/office/word/2010/wordprocessingDrawing" xmlns:wp="http://schemas.openxmlformats.org/drawingml/2006/wordprocessingDrawing" xmlns:w10="urn:schemas-microsoft-com:office:word" xmlns:w="http://schemas.openxmlformats.org/wordprocessingml/2006/main" xmlns:w14="http://schemas.microsoft.com/office/word/2010/wordml" xmlns:w15="http://schemas.microsoft.com/office/word/2012/wordml" xmlns:w16cex="http://schemas.microsoft.com/office/word/2018/wordml/cex" xmlns:w16cid="http://schemas.microsoft.com/office/word/2016/wordml/cid" xmlns:w16="http://schemas.microsoft.com/office/word/2018/wordml" xmlns:w16du="http://schemas.microsoft.com/office/word/2023/wordml/word16du" xmlns:w16sdtdh="http://schemas.microsoft.com/office/word/2020/wordml/sdtdatahash" xmlns:w16se="http://schemas.microsoft.com/office/word/2015/wordml/symex" xmlns:wpg="http://schemas.microsoft.com/office/word/2010/wordprocessingGroup" xmlns:wpi="http://schemas.microsoft.com/office/word/2010/wordprocessingInk" xmlns:wne="http://schemas.microsoft.com/office/word/2006/wordml" xmlns:wps="http://schemas.microsoft.com/office/word/2010/wordprocessingShape" mc:Ignorable="w14 w15 w16se w16cid w16 w16cex w16sdtdh wp14">
   <w:p>
     <w:pPr>
       <w:pStyle w:val="Encabezado"/>
@@ -1498,7 +1959,7 @@
     </w:docPart>
     <w:docPart>
       <w:docPartPr>
-        <w:name w:val="0794FD538C7E4701B216578E56C9F717"/>
+        <w:name w:val="8D7BA7E996AA4865BCB0359669BFBF81"/>
         <w:category>
           <w:name w:val="General"/>
           <w:gallery w:val="placeholder"/>
@@ -1509,12 +1970,70 @@
         <w:behaviors>
           <w:behavior w:val="content"/>
         </w:behaviors>
-        <w:guid w:val="{812B1036-C50F-4FB0-AF9F-97897659F156}"/>
+        <w:guid w:val="{DD78D1E8-7AB0-4269-965D-0A85C1B8C509}"/>
       </w:docPartPr>
       <w:docPartBody>
         <w:p>
           <w:pPr>
-            <w:pStyle w:val="0794FD538C7E4701B216578E56C9F717"/>
+            <w:pStyle w:val="8D7BA7E996AA4865BCB0359669BFBF81"/>
+          </w:pPr>
+          <w:r>
+            <w:rPr>
+              <w:rStyle w:val="Textodelmarcadordeposicin"/>
+            </w:rPr>
+            <w:t>Haga clic o pulse aquí para escribir texto.</w:t>
+          </w:r>
+        </w:p>
+      </w:docPartBody>
+    </w:docPart>
+    <w:docPart>
+      <w:docPartPr>
+        <w:name w:val="20464C7A7ACE4905A6695EA785AC575A"/>
+        <w:category>
+          <w:name w:val="General"/>
+          <w:gallery w:val="placeholder"/>
+        </w:category>
+        <w:types>
+          <w:type w:val="bbPlcHdr"/>
+        </w:types>
+        <w:behaviors>
+          <w:behavior w:val="content"/>
+        </w:behaviors>
+        <w:guid w:val="{7B040CA1-F5BF-4811-B2B1-38C762CA6E00}"/>
+      </w:docPartPr>
+      <w:docPartBody>
+        <w:p>
+          <w:pPr>
+            <w:pStyle w:val="20464C7A7ACE4905A6695EA785AC575A"/>
+          </w:pPr>
+          <w:r>
+            <w:rPr>
+              <w:rStyle w:val="Textodelmarcadordeposicin"/>
+            </w:rPr>
+            <w:t>Haga clic o pulse aquí para escribir texto.</w:t>
+          </w:r>
+        </w:p>
+      </w:docPartBody>
+    </w:docPart>
+    <w:docPart>
+      <w:docPartPr>
+        <w:name w:val="9C38BAD97E144B808C68974F206C1B98"/>
+        <w:category>
+          <w:name w:val="General"/>
+          <w:gallery w:val="placeholder"/>
+        </w:category>
+        <w:types>
+          <w:type w:val="bbPlcHdr"/>
+        </w:types>
+        <w:behaviors>
+          <w:behavior w:val="content"/>
+        </w:behaviors>
+        <w:guid w:val="{64BF58F9-4CE8-496A-A887-771B00A06FC8}"/>
+      </w:docPartPr>
+      <w:docPartBody>
+        <w:p>
+          <w:pPr>
+            <w:pStyle w:val="9C38BAD97E144B808C68974F206C1B98"/>
           </w:pPr>
           <w:r>
             <w:rPr>
@@ -1527,7 +2046,7 @@
     </w:docPart>
     <w:docPart>
       <w:docPartPr>
-        <w:name w:val="25F7DE2A9DF74BFBAB623DC8648E027F"/>
+        <w:name w:val="1ECC07A6909D4EC5AD00659A5327C4E7"/>
         <w:category>
           <w:name w:val="General"/>
           <w:gallery w:val="placeholder"/>
@@ -1538,12 +2057,41 @@
         <w:behaviors>
           <w:behavior w:val="content"/>
         </w:behaviors>
-        <w:guid w:val="{78E8C2E9-C755-4B38-971B-631DF57858BF}"/>
+        <w:guid w:val="{003DF099-56F2-48BD-87A0-D0CD180D17D9}"/>
       </w:docPartPr>
       <w:docPartBody>
         <w:p>
           <w:pPr>
-            <w:pStyle w:val="25F7DE2A9DF74BFBAB623DC8648E027F"/>
+            <w:pStyle w:val="1ECC07A6909D4EC5AD00659A5327C4E7"/>
+          </w:pPr>
+          <w:r>
+            <w:rPr>
+              <w:rStyle w:val="Textodelmarcadordeposicin"/>
+            </w:rPr>
+            <w:t>Haga clic o pulse aquí para escribir texto.</w:t>
+          </w:r>
+        </w:p>
+      </w:docPartBody>
+    </w:docPart>
+    <w:docPart>
+      <w:docPartPr>
+        <w:name w:val="CCC2C208625E4E59AF4F02E2A322550B"/>
+        <w:category>
+          <w:name w:val="General"/>
+          <w:gallery w:val="placeholder"/>
+        </w:category>
+        <w:types>
+          <w:type w:val="bbPlcHdr"/>
+        </w:types>
+        <w:behaviors>
+          <w:behavior w:val="content"/>
+        </w:behaviors>
+        <w:guid w:val="{C6DD908D-2B0B-4924-B80F-D9C4CABDF2CB}"/>
+      </w:docPartPr>
+      <w:docPartBody>
+        <w:p>
+          <w:pPr>
+            <w:pStyle w:val="CCC2C208625E4E59AF4F02E2A322550B"/>
           </w:pPr>
           <w:r>
             <w:rPr>
@@ -1605,7 +2153,9 @@
     <w:rsid w:val="00210071"/>
     <w:rsid w:val="00240173"/>
     <w:rsid w:val="00276FC4"/>
+    <w:rsid w:val="002A6F7A"/>
     <w:rsid w:val="004A08EC"/>
+    <w:rsid w:val="00684DE4"/>
     <w:rsid w:val="006929E5"/>
     <w:rsid w:val="006E4043"/>
     <w:rsid w:val="0074093F"/>
@@ -1615,8 +2165,10 @@
     <w:rsid w:val="00B27D3F"/>
     <w:rsid w:val="00B70B2E"/>
     <w:rsid w:val="00C20B2C"/>
+    <w:rsid w:val="00C85475"/>
     <w:rsid w:val="00C9387F"/>
     <w:rsid w:val="00D47D74"/>
+    <w:rsid w:val="00D648CF"/>
     <w:rsid w:val="00DA4D79"/>
     <w:rsid w:val="00E401B3"/>
     <w:rsid w:val="00FA2348"/>
@@ -2074,18 +2626,30 @@
     <w:basedOn w:val="Fuentedeprrafopredeter"/>
     <w:uiPriority w:val="99"/>
     <w:semiHidden/>
-    <w:rsid w:val="00FD5E86"/>
+    <w:rsid w:val="00684DE4"/>
     <w:rPr>
       <w:color w:val="808080"/>
     </w:rPr>
   </w:style>
-  <w:style w:type="paragraph" w:customStyle="1" w:styleId="0794FD538C7E4701B216578E56C9F717">
-    <w:name w:val="0794FD538C7E4701B216578E56C9F717"/>
-    <w:rsid w:val="00FD5E86"/>
+  <w:style w:type="paragraph" w:customStyle="1" w:styleId="8D7BA7E996AA4865BCB0359669BFBF81">
+    <w:name w:val="8D7BA7E996AA4865BCB0359669BFBF81"/>
+    <w:rsid w:val="00684DE4"/>
   </w:style>
-  <w:style w:type="paragraph" w:customStyle="1" w:styleId="25F7DE2A9DF74BFBAB623DC8648E027F">
-    <w:name w:val="25F7DE2A9DF74BFBAB623DC8648E027F"/>
-    <w:rsid w:val="00FD5E86"/>
+  <w:style w:type="paragraph" w:customStyle="1" w:styleId="20464C7A7ACE4905A6695EA785AC575A">
+    <w:name w:val="20464C7A7ACE4905A6695EA785AC575A"/>
+    <w:rsid w:val="00684DE4"/>
+  </w:style>
+  <w:style w:type="paragraph" w:customStyle="1" w:styleId="9C38BAD97E144B808C68974F206C1B98">
+    <w:name w:val="9C38BAD97E144B808C68974F206C1B98"/>
+    <w:rsid w:val="00684DE4"/>
+  </w:style>
+  <w:style w:type="paragraph" w:customStyle="1" w:styleId="1ECC07A6909D4EC5AD00659A5327C4E7">
+    <w:name w:val="1ECC07A6909D4EC5AD00659A5327C4E7"/>
+    <w:rsid w:val="00684DE4"/>
+  </w:style>
+  <w:style w:type="paragraph" w:customStyle="1" w:styleId="CCC2C208625E4E59AF4F02E2A322550B">
+    <w:name w:val="CCC2C208625E4E59AF4F02E2A322550B"/>
+    <w:rsid w:val="00684DE4"/>
   </w:style>
 </w:styles>
 </file>
@@ -2392,9 +2956,7 @@
 </a:theme>
 </file>
 
-<file path=customXml/item1.xml>��< ? x m l   v e r s i o n = " 1 . 0 "   e n c o d i n g = " u t f - 1 6 " ? > - 
- < N a v W o r d R e p o r t X m l P a r t   x m l n s = " u r n : m i c r o s o f t - d y n a m i c s - n a v / r e p o r t s / R e p o r t F a c t u r a / 5 0 4 0 3 / " > +<file path=customXml/item1.xml>��< ? x m l   v e r s i o n = " 1 . 0 "   e n c o d i n g = " u t f - 1 6 " ? > < N a v W o r d R e p o r t X m l P a r t   x m l n s = " u r n : m i c r o s o f t - d y n a m i c s - n a v / r e p o r t s / R e p o r t F a c t u r a / 5 0 4 0 3 / " >   
      < C l i e n t e >   
@@ -2434,6 +2996,8 @@
  
              < T i p o I v a > T i p o I v a < / T i p o I v a >   
+             < U d > U d < / U d > + 
              < C u e n t a >   
                  < I B A N > I B A N < / I B A N > 
</xml_diff>